<commit_message>
add clock resolution logic
</commit_message>
<xml_diff>
--- a/lab/7/lab 7 report.docx
+++ b/lab/7/lab 7 report.docx
@@ -226,10 +226,10 @@
         <w:tblLook w:val="04A0" w:firstRow="1" w:lastRow="0" w:firstColumn="1" w:lastColumn="0" w:noHBand="0" w:noVBand="1"/>
       </w:tblPr>
       <w:tblGrid>
-        <w:gridCol w:w="1519"/>
-        <w:gridCol w:w="1293"/>
-        <w:gridCol w:w="3001"/>
-        <w:gridCol w:w="3531"/>
+        <w:gridCol w:w="1896"/>
+        <w:gridCol w:w="1294"/>
+        <w:gridCol w:w="2377"/>
+        <w:gridCol w:w="3777"/>
       </w:tblGrid>
       <w:tr>
         <w:trPr>
@@ -394,8 +394,6 @@
               </w:rPr>
               <w:t>Details </w:t>
             </w:r>
-            <w:bookmarkStart w:id="0" w:name="_GoBack"/>
-            <w:bookmarkEnd w:id="0"/>
           </w:p>
         </w:tc>
       </w:tr>
@@ -950,16 +948,8 @@
                 <w:rFonts w:ascii="Arial" w:eastAsia="Times New Roman" w:hAnsi="Arial" w:cs="Arial"/>
                 <w:color w:val="000000"/>
               </w:rPr>
-              <w:t xml:space="preserve"> 18446744073692774399?</w:t>
-            </w:r>
-          </w:p>
-          <w:p>
-            <w:pPr>
-              <w:spacing w:after="240"/>
-              <w:rPr>
-                <w:rFonts w:ascii="Times New Roman" w:eastAsia="Times New Roman" w:hAnsi="Times New Roman" w:cs="Times New Roman"/>
-              </w:rPr>
-            </w:pPr>
+              <w:t xml:space="preserve"> </w:t>
+            </w:r>
           </w:p>
         </w:tc>
         <w:tc>
@@ -1560,69 +1550,69 @@
                 <w:rFonts w:ascii="Arial" w:eastAsia="Times New Roman" w:hAnsi="Arial" w:cs="Arial"/>
                 <w:color w:val="000000"/>
               </w:rPr>
+              <w:t>   </w:t>
+            </w:r>
+            <w:proofErr w:type="spellStart"/>
+            <w:r>
+              <w:rPr>
+                <w:rFonts w:ascii="Arial" w:eastAsia="Times New Roman" w:hAnsi="Arial" w:cs="Arial"/>
+                <w:color w:val="000000"/>
+              </w:rPr>
+              <w:t>printf</w:t>
+            </w:r>
+            <w:proofErr w:type="spellEnd"/>
+            <w:r>
+              <w:rPr>
+                <w:rFonts w:ascii="Arial" w:eastAsia="Times New Roman" w:hAnsi="Arial" w:cs="Arial"/>
+                <w:color w:val="000000"/>
+              </w:rPr>
+              <w:t>("%</w:t>
+            </w:r>
+            <w:proofErr w:type="spellStart"/>
+            <w:r>
+              <w:rPr>
+                <w:rFonts w:ascii="Arial" w:eastAsia="Times New Roman" w:hAnsi="Arial" w:cs="Arial"/>
+                <w:color w:val="000000"/>
+              </w:rPr>
+              <w:t>ld</w:t>
+            </w:r>
+            <w:proofErr w:type="spellEnd"/>
+            <w:r>
+              <w:rPr>
+                <w:rFonts w:ascii="Arial" w:eastAsia="Times New Roman" w:hAnsi="Arial" w:cs="Arial"/>
+                <w:color w:val="000000"/>
+              </w:rPr>
+              <w:t xml:space="preserve">\n", </w:t>
+            </w:r>
+            <w:proofErr w:type="spellStart"/>
+            <w:r>
+              <w:rPr>
+                <w:rFonts w:ascii="Arial" w:eastAsia="Times New Roman" w:hAnsi="Arial" w:cs="Arial"/>
+                <w:color w:val="000000"/>
+              </w:rPr>
+              <w:t>sysconf</w:t>
+            </w:r>
+            <w:proofErr w:type="spellEnd"/>
+            <w:r>
+              <w:rPr>
+                <w:rFonts w:ascii="Arial" w:eastAsia="Times New Roman" w:hAnsi="Arial" w:cs="Arial"/>
+                <w:color w:val="000000"/>
+              </w:rPr>
+              <w:t>(_SC_PHYS_PAGES));</w:t>
+            </w:r>
+          </w:p>
+          <w:p>
+            <w:pPr>
+              <w:rPr>
+                <w:rFonts w:ascii="Times New Roman" w:eastAsia="Times New Roman" w:hAnsi="Times New Roman" w:cs="Times New Roman"/>
+              </w:rPr>
+            </w:pPr>
+            <w:r>
+              <w:rPr>
+                <w:rFonts w:ascii="Arial" w:eastAsia="Times New Roman" w:hAnsi="Arial" w:cs="Arial"/>
+                <w:color w:val="000000"/>
+              </w:rPr>
               <w:lastRenderedPageBreak/>
-              <w:t>   </w:t>
-            </w:r>
-            <w:proofErr w:type="spellStart"/>
-            <w:r>
-              <w:rPr>
-                <w:rFonts w:ascii="Arial" w:eastAsia="Times New Roman" w:hAnsi="Arial" w:cs="Arial"/>
-                <w:color w:val="000000"/>
-              </w:rPr>
-              <w:t>printf</w:t>
-            </w:r>
-            <w:proofErr w:type="spellEnd"/>
-            <w:r>
-              <w:rPr>
-                <w:rFonts w:ascii="Arial" w:eastAsia="Times New Roman" w:hAnsi="Arial" w:cs="Arial"/>
-                <w:color w:val="000000"/>
-              </w:rPr>
-              <w:t>("%</w:t>
-            </w:r>
-            <w:proofErr w:type="spellStart"/>
-            <w:r>
-              <w:rPr>
-                <w:rFonts w:ascii="Arial" w:eastAsia="Times New Roman" w:hAnsi="Arial" w:cs="Arial"/>
-                <w:color w:val="000000"/>
-              </w:rPr>
-              <w:t>ld</w:t>
-            </w:r>
-            <w:proofErr w:type="spellEnd"/>
-            <w:r>
-              <w:rPr>
-                <w:rFonts w:ascii="Arial" w:eastAsia="Times New Roman" w:hAnsi="Arial" w:cs="Arial"/>
-                <w:color w:val="000000"/>
-              </w:rPr>
-              <w:t xml:space="preserve">\n", </w:t>
-            </w:r>
-            <w:proofErr w:type="spellStart"/>
-            <w:r>
-              <w:rPr>
-                <w:rFonts w:ascii="Arial" w:eastAsia="Times New Roman" w:hAnsi="Arial" w:cs="Arial"/>
-                <w:color w:val="000000"/>
-              </w:rPr>
-              <w:t>sysconf</w:t>
-            </w:r>
-            <w:proofErr w:type="spellEnd"/>
-            <w:r>
-              <w:rPr>
-                <w:rFonts w:ascii="Arial" w:eastAsia="Times New Roman" w:hAnsi="Arial" w:cs="Arial"/>
-                <w:color w:val="000000"/>
-              </w:rPr>
-              <w:t>(_SC_PHYS_PAGES));</w:t>
-            </w:r>
-          </w:p>
-          <w:p>
-            <w:pPr>
-              <w:rPr>
-                <w:rFonts w:ascii="Times New Roman" w:eastAsia="Times New Roman" w:hAnsi="Times New Roman" w:cs="Times New Roman"/>
-              </w:rPr>
-            </w:pPr>
-            <w:r>
-              <w:rPr>
-                <w:rFonts w:ascii="Arial" w:eastAsia="Times New Roman" w:hAnsi="Arial" w:cs="Arial"/>
-                <w:color w:val="000000"/>
-              </w:rPr>
               <w:t>   return 0;</w:t>
             </w:r>
           </w:p>
@@ -2284,23 +2274,23 @@
                 <w:rFonts w:ascii="Arial" w:eastAsia="Times New Roman" w:hAnsi="Arial" w:cs="Arial"/>
                 <w:color w:val="000000"/>
               </w:rPr>
-              <w:t xml:space="preserve">Used EOS Linux </w:t>
-            </w:r>
-            <w:proofErr w:type="spellStart"/>
-            <w:r>
-              <w:rPr>
-                <w:rFonts w:ascii="Arial" w:eastAsia="Times New Roman" w:hAnsi="Arial" w:cs="Arial"/>
-                <w:color w:val="000000"/>
-              </w:rPr>
-              <w:t>machine;created</w:t>
-            </w:r>
-            <w:proofErr w:type="spellEnd"/>
-            <w:r>
-              <w:rPr>
-                <w:rFonts w:ascii="Arial" w:eastAsia="Times New Roman" w:hAnsi="Arial" w:cs="Arial"/>
-                <w:color w:val="000000"/>
-              </w:rPr>
-              <w:t xml:space="preserve"> small program:</w:t>
+              <w:t>Used EOS Linux machine;</w:t>
+            </w:r>
+            <w:r>
+              <w:rPr>
+                <w:rFonts w:ascii="Arial" w:eastAsia="Times New Roman" w:hAnsi="Arial" w:cs="Arial"/>
+                <w:color w:val="000000"/>
+              </w:rPr>
+              <w:t xml:space="preserve"> </w:t>
+            </w:r>
+            <w:bookmarkStart w:id="0" w:name="_GoBack"/>
+            <w:bookmarkEnd w:id="0"/>
+            <w:r>
+              <w:rPr>
+                <w:rFonts w:ascii="Arial" w:eastAsia="Times New Roman" w:hAnsi="Arial" w:cs="Arial"/>
+                <w:color w:val="000000"/>
+              </w:rPr>
+              <w:t>created small program:</w:t>
             </w:r>
           </w:p>
           <w:p>
@@ -2842,23 +2832,21 @@
                 <w:rFonts w:ascii="Arial" w:eastAsia="Times New Roman" w:hAnsi="Arial" w:cs="Arial"/>
                 <w:color w:val="000000"/>
               </w:rPr>
-              <w:t xml:space="preserve">Used EOS Linux </w:t>
-            </w:r>
-            <w:proofErr w:type="spellStart"/>
-            <w:r>
-              <w:rPr>
-                <w:rFonts w:ascii="Arial" w:eastAsia="Times New Roman" w:hAnsi="Arial" w:cs="Arial"/>
-                <w:color w:val="000000"/>
-              </w:rPr>
-              <w:t>machine;created</w:t>
-            </w:r>
-            <w:proofErr w:type="spellEnd"/>
-            <w:r>
-              <w:rPr>
-                <w:rFonts w:ascii="Arial" w:eastAsia="Times New Roman" w:hAnsi="Arial" w:cs="Arial"/>
-                <w:color w:val="000000"/>
-              </w:rPr>
-              <w:t xml:space="preserve"> small program:</w:t>
+              <w:t>Used EOS Linux machine;</w:t>
+            </w:r>
+            <w:r>
+              <w:rPr>
+                <w:rFonts w:ascii="Arial" w:eastAsia="Times New Roman" w:hAnsi="Arial" w:cs="Arial"/>
+                <w:color w:val="000000"/>
+              </w:rPr>
+              <w:t xml:space="preserve"> </w:t>
+            </w:r>
+            <w:r>
+              <w:rPr>
+                <w:rFonts w:ascii="Arial" w:eastAsia="Times New Roman" w:hAnsi="Arial" w:cs="Arial"/>
+                <w:color w:val="000000"/>
+              </w:rPr>
+              <w:t>created small program:</w:t>
             </w:r>
           </w:p>
           <w:p>
@@ -3033,223 +3021,223 @@
                 <w:rFonts w:ascii="Arial" w:eastAsia="Times New Roman" w:hAnsi="Arial" w:cs="Arial"/>
                 <w:color w:val="000000"/>
               </w:rPr>
+              <w:t>   </w:t>
+            </w:r>
+            <w:proofErr w:type="spellStart"/>
+            <w:r>
+              <w:rPr>
+                <w:rFonts w:ascii="Arial" w:eastAsia="Times New Roman" w:hAnsi="Arial" w:cs="Arial"/>
+                <w:color w:val="000000"/>
+              </w:rPr>
+              <w:t>getrlimit</w:t>
+            </w:r>
+            <w:proofErr w:type="spellEnd"/>
+            <w:r>
+              <w:rPr>
+                <w:rFonts w:ascii="Arial" w:eastAsia="Times New Roman" w:hAnsi="Arial" w:cs="Arial"/>
+                <w:color w:val="000000"/>
+              </w:rPr>
+              <w:t>(RLIMIT_NOFILE, &amp;</w:t>
+            </w:r>
+            <w:proofErr w:type="spellStart"/>
+            <w:r>
+              <w:rPr>
+                <w:rFonts w:ascii="Arial" w:eastAsia="Times New Roman" w:hAnsi="Arial" w:cs="Arial"/>
+                <w:color w:val="000000"/>
+              </w:rPr>
+              <w:t>rlim</w:t>
+            </w:r>
+            <w:proofErr w:type="spellEnd"/>
+            <w:r>
+              <w:rPr>
+                <w:rFonts w:ascii="Arial" w:eastAsia="Times New Roman" w:hAnsi="Arial" w:cs="Arial"/>
+                <w:color w:val="000000"/>
+              </w:rPr>
+              <w:t>);</w:t>
+            </w:r>
+          </w:p>
+          <w:p>
+            <w:pPr>
+              <w:rPr>
+                <w:rFonts w:ascii="Times New Roman" w:eastAsia="Times New Roman" w:hAnsi="Times New Roman" w:cs="Times New Roman"/>
+              </w:rPr>
+            </w:pPr>
+            <w:r>
+              <w:rPr>
+                <w:rFonts w:ascii="Arial" w:eastAsia="Times New Roman" w:hAnsi="Arial" w:cs="Arial"/>
+                <w:color w:val="000000"/>
+              </w:rPr>
+              <w:t>   //</w:t>
+            </w:r>
+            <w:proofErr w:type="spellStart"/>
+            <w:r>
+              <w:rPr>
+                <w:rFonts w:ascii="Arial" w:eastAsia="Times New Roman" w:hAnsi="Arial" w:cs="Arial"/>
+                <w:color w:val="000000"/>
+              </w:rPr>
+              <w:t>printf</w:t>
+            </w:r>
+            <w:proofErr w:type="spellEnd"/>
+            <w:r>
+              <w:rPr>
+                <w:rFonts w:ascii="Arial" w:eastAsia="Times New Roman" w:hAnsi="Arial" w:cs="Arial"/>
+                <w:color w:val="000000"/>
+              </w:rPr>
+              <w:t>("%</w:t>
+            </w:r>
+            <w:proofErr w:type="spellStart"/>
+            <w:r>
+              <w:rPr>
+                <w:rFonts w:ascii="Arial" w:eastAsia="Times New Roman" w:hAnsi="Arial" w:cs="Arial"/>
+                <w:color w:val="000000"/>
+              </w:rPr>
+              <w:t>ld</w:t>
+            </w:r>
+            <w:proofErr w:type="spellEnd"/>
+            <w:r>
+              <w:rPr>
+                <w:rFonts w:ascii="Arial" w:eastAsia="Times New Roman" w:hAnsi="Arial" w:cs="Arial"/>
+                <w:color w:val="000000"/>
+              </w:rPr>
+              <w:t>\n", );</w:t>
+            </w:r>
+          </w:p>
+          <w:p>
+            <w:pPr>
+              <w:rPr>
+                <w:rFonts w:ascii="Times New Roman" w:eastAsia="Times New Roman" w:hAnsi="Times New Roman" w:cs="Times New Roman"/>
+              </w:rPr>
+            </w:pPr>
+            <w:r>
+              <w:rPr>
+                <w:rFonts w:ascii="Arial" w:eastAsia="Times New Roman" w:hAnsi="Arial" w:cs="Arial"/>
+                <w:color w:val="000000"/>
+              </w:rPr>
+              <w:t>   </w:t>
+            </w:r>
+            <w:proofErr w:type="spellStart"/>
+            <w:r>
+              <w:rPr>
+                <w:rFonts w:ascii="Arial" w:eastAsia="Times New Roman" w:hAnsi="Arial" w:cs="Arial"/>
+                <w:color w:val="000000"/>
+              </w:rPr>
+              <w:t>printf</w:t>
+            </w:r>
+            <w:proofErr w:type="spellEnd"/>
+            <w:r>
+              <w:rPr>
+                <w:rFonts w:ascii="Arial" w:eastAsia="Times New Roman" w:hAnsi="Arial" w:cs="Arial"/>
+                <w:color w:val="000000"/>
+              </w:rPr>
+              <w:t>("%</w:t>
+            </w:r>
+            <w:proofErr w:type="spellStart"/>
+            <w:r>
+              <w:rPr>
+                <w:rFonts w:ascii="Arial" w:eastAsia="Times New Roman" w:hAnsi="Arial" w:cs="Arial"/>
+                <w:color w:val="000000"/>
+              </w:rPr>
+              <w:t>lld</w:t>
+            </w:r>
+            <w:proofErr w:type="spellEnd"/>
+            <w:r>
+              <w:rPr>
+                <w:rFonts w:ascii="Arial" w:eastAsia="Times New Roman" w:hAnsi="Arial" w:cs="Arial"/>
+                <w:color w:val="000000"/>
+              </w:rPr>
+              <w:t xml:space="preserve">\n", (long long) </w:t>
+            </w:r>
+            <w:proofErr w:type="spellStart"/>
+            <w:r>
+              <w:rPr>
+                <w:rFonts w:ascii="Arial" w:eastAsia="Times New Roman" w:hAnsi="Arial" w:cs="Arial"/>
+                <w:color w:val="000000"/>
+              </w:rPr>
+              <w:t>rlim.rlim_cur</w:t>
+            </w:r>
+            <w:proofErr w:type="spellEnd"/>
+            <w:r>
+              <w:rPr>
+                <w:rFonts w:ascii="Arial" w:eastAsia="Times New Roman" w:hAnsi="Arial" w:cs="Arial"/>
+                <w:color w:val="000000"/>
+              </w:rPr>
+              <w:t>);</w:t>
+            </w:r>
+          </w:p>
+          <w:p>
+            <w:pPr>
+              <w:rPr>
+                <w:rFonts w:ascii="Times New Roman" w:eastAsia="Times New Roman" w:hAnsi="Times New Roman" w:cs="Times New Roman"/>
+              </w:rPr>
+            </w:pPr>
+            <w:r>
+              <w:rPr>
+                <w:rFonts w:ascii="Arial" w:eastAsia="Times New Roman" w:hAnsi="Arial" w:cs="Arial"/>
+                <w:color w:val="000000"/>
+              </w:rPr>
+              <w:t>   </w:t>
+            </w:r>
+            <w:proofErr w:type="spellStart"/>
+            <w:r>
+              <w:rPr>
+                <w:rFonts w:ascii="Arial" w:eastAsia="Times New Roman" w:hAnsi="Arial" w:cs="Arial"/>
+                <w:color w:val="000000"/>
+              </w:rPr>
+              <w:t>printf</w:t>
+            </w:r>
+            <w:proofErr w:type="spellEnd"/>
+            <w:r>
+              <w:rPr>
+                <w:rFonts w:ascii="Arial" w:eastAsia="Times New Roman" w:hAnsi="Arial" w:cs="Arial"/>
+                <w:color w:val="000000"/>
+              </w:rPr>
+              <w:t>("%</w:t>
+            </w:r>
+            <w:proofErr w:type="spellStart"/>
+            <w:r>
+              <w:rPr>
+                <w:rFonts w:ascii="Arial" w:eastAsia="Times New Roman" w:hAnsi="Arial" w:cs="Arial"/>
+                <w:color w:val="000000"/>
+              </w:rPr>
+              <w:t>lld</w:t>
+            </w:r>
+            <w:proofErr w:type="spellEnd"/>
+            <w:r>
+              <w:rPr>
+                <w:rFonts w:ascii="Arial" w:eastAsia="Times New Roman" w:hAnsi="Arial" w:cs="Arial"/>
+                <w:color w:val="000000"/>
+              </w:rPr>
+              <w:t xml:space="preserve">\n", (long long) </w:t>
+            </w:r>
+            <w:proofErr w:type="spellStart"/>
+            <w:r>
+              <w:rPr>
+                <w:rFonts w:ascii="Arial" w:eastAsia="Times New Roman" w:hAnsi="Arial" w:cs="Arial"/>
+                <w:color w:val="000000"/>
+              </w:rPr>
+              <w:t>rlim.rlim_max</w:t>
+            </w:r>
+            <w:proofErr w:type="spellEnd"/>
+            <w:r>
+              <w:rPr>
+                <w:rFonts w:ascii="Arial" w:eastAsia="Times New Roman" w:hAnsi="Arial" w:cs="Arial"/>
+                <w:color w:val="000000"/>
+              </w:rPr>
+              <w:t>);</w:t>
+            </w:r>
+          </w:p>
+          <w:p>
+            <w:pPr>
+              <w:rPr>
+                <w:rFonts w:ascii="Times New Roman" w:eastAsia="Times New Roman" w:hAnsi="Times New Roman" w:cs="Times New Roman"/>
+              </w:rPr>
+            </w:pPr>
+            <w:r>
+              <w:rPr>
+                <w:rFonts w:ascii="Arial" w:eastAsia="Times New Roman" w:hAnsi="Arial" w:cs="Arial"/>
+                <w:color w:val="000000"/>
+              </w:rPr>
               <w:lastRenderedPageBreak/>
-              <w:t>   </w:t>
-            </w:r>
-            <w:proofErr w:type="spellStart"/>
-            <w:r>
-              <w:rPr>
-                <w:rFonts w:ascii="Arial" w:eastAsia="Times New Roman" w:hAnsi="Arial" w:cs="Arial"/>
-                <w:color w:val="000000"/>
-              </w:rPr>
-              <w:t>getrlimit</w:t>
-            </w:r>
-            <w:proofErr w:type="spellEnd"/>
-            <w:r>
-              <w:rPr>
-                <w:rFonts w:ascii="Arial" w:eastAsia="Times New Roman" w:hAnsi="Arial" w:cs="Arial"/>
-                <w:color w:val="000000"/>
-              </w:rPr>
-              <w:t>(RLIMIT_NOFILE, &amp;</w:t>
-            </w:r>
-            <w:proofErr w:type="spellStart"/>
-            <w:r>
-              <w:rPr>
-                <w:rFonts w:ascii="Arial" w:eastAsia="Times New Roman" w:hAnsi="Arial" w:cs="Arial"/>
-                <w:color w:val="000000"/>
-              </w:rPr>
-              <w:t>rlim</w:t>
-            </w:r>
-            <w:proofErr w:type="spellEnd"/>
-            <w:r>
-              <w:rPr>
-                <w:rFonts w:ascii="Arial" w:eastAsia="Times New Roman" w:hAnsi="Arial" w:cs="Arial"/>
-                <w:color w:val="000000"/>
-              </w:rPr>
-              <w:t>);</w:t>
-            </w:r>
-          </w:p>
-          <w:p>
-            <w:pPr>
-              <w:rPr>
-                <w:rFonts w:ascii="Times New Roman" w:eastAsia="Times New Roman" w:hAnsi="Times New Roman" w:cs="Times New Roman"/>
-              </w:rPr>
-            </w:pPr>
-            <w:r>
-              <w:rPr>
-                <w:rFonts w:ascii="Arial" w:eastAsia="Times New Roman" w:hAnsi="Arial" w:cs="Arial"/>
-                <w:color w:val="000000"/>
-              </w:rPr>
-              <w:t>   //</w:t>
-            </w:r>
-            <w:proofErr w:type="spellStart"/>
-            <w:r>
-              <w:rPr>
-                <w:rFonts w:ascii="Arial" w:eastAsia="Times New Roman" w:hAnsi="Arial" w:cs="Arial"/>
-                <w:color w:val="000000"/>
-              </w:rPr>
-              <w:t>printf</w:t>
-            </w:r>
-            <w:proofErr w:type="spellEnd"/>
-            <w:r>
-              <w:rPr>
-                <w:rFonts w:ascii="Arial" w:eastAsia="Times New Roman" w:hAnsi="Arial" w:cs="Arial"/>
-                <w:color w:val="000000"/>
-              </w:rPr>
-              <w:t>("%</w:t>
-            </w:r>
-            <w:proofErr w:type="spellStart"/>
-            <w:r>
-              <w:rPr>
-                <w:rFonts w:ascii="Arial" w:eastAsia="Times New Roman" w:hAnsi="Arial" w:cs="Arial"/>
-                <w:color w:val="000000"/>
-              </w:rPr>
-              <w:t>ld</w:t>
-            </w:r>
-            <w:proofErr w:type="spellEnd"/>
-            <w:r>
-              <w:rPr>
-                <w:rFonts w:ascii="Arial" w:eastAsia="Times New Roman" w:hAnsi="Arial" w:cs="Arial"/>
-                <w:color w:val="000000"/>
-              </w:rPr>
-              <w:t>\n", );</w:t>
-            </w:r>
-          </w:p>
-          <w:p>
-            <w:pPr>
-              <w:rPr>
-                <w:rFonts w:ascii="Times New Roman" w:eastAsia="Times New Roman" w:hAnsi="Times New Roman" w:cs="Times New Roman"/>
-              </w:rPr>
-            </w:pPr>
-            <w:r>
-              <w:rPr>
-                <w:rFonts w:ascii="Arial" w:eastAsia="Times New Roman" w:hAnsi="Arial" w:cs="Arial"/>
-                <w:color w:val="000000"/>
-              </w:rPr>
-              <w:t>   </w:t>
-            </w:r>
-            <w:proofErr w:type="spellStart"/>
-            <w:r>
-              <w:rPr>
-                <w:rFonts w:ascii="Arial" w:eastAsia="Times New Roman" w:hAnsi="Arial" w:cs="Arial"/>
-                <w:color w:val="000000"/>
-              </w:rPr>
-              <w:t>printf</w:t>
-            </w:r>
-            <w:proofErr w:type="spellEnd"/>
-            <w:r>
-              <w:rPr>
-                <w:rFonts w:ascii="Arial" w:eastAsia="Times New Roman" w:hAnsi="Arial" w:cs="Arial"/>
-                <w:color w:val="000000"/>
-              </w:rPr>
-              <w:t>("%</w:t>
-            </w:r>
-            <w:proofErr w:type="spellStart"/>
-            <w:r>
-              <w:rPr>
-                <w:rFonts w:ascii="Arial" w:eastAsia="Times New Roman" w:hAnsi="Arial" w:cs="Arial"/>
-                <w:color w:val="000000"/>
-              </w:rPr>
-              <w:t>lld</w:t>
-            </w:r>
-            <w:proofErr w:type="spellEnd"/>
-            <w:r>
-              <w:rPr>
-                <w:rFonts w:ascii="Arial" w:eastAsia="Times New Roman" w:hAnsi="Arial" w:cs="Arial"/>
-                <w:color w:val="000000"/>
-              </w:rPr>
-              <w:t xml:space="preserve">\n", (long long) </w:t>
-            </w:r>
-            <w:proofErr w:type="spellStart"/>
-            <w:r>
-              <w:rPr>
-                <w:rFonts w:ascii="Arial" w:eastAsia="Times New Roman" w:hAnsi="Arial" w:cs="Arial"/>
-                <w:color w:val="000000"/>
-              </w:rPr>
-              <w:t>rlim.rlim_cur</w:t>
-            </w:r>
-            <w:proofErr w:type="spellEnd"/>
-            <w:r>
-              <w:rPr>
-                <w:rFonts w:ascii="Arial" w:eastAsia="Times New Roman" w:hAnsi="Arial" w:cs="Arial"/>
-                <w:color w:val="000000"/>
-              </w:rPr>
-              <w:t>);</w:t>
-            </w:r>
-          </w:p>
-          <w:p>
-            <w:pPr>
-              <w:rPr>
-                <w:rFonts w:ascii="Times New Roman" w:eastAsia="Times New Roman" w:hAnsi="Times New Roman" w:cs="Times New Roman"/>
-              </w:rPr>
-            </w:pPr>
-            <w:r>
-              <w:rPr>
-                <w:rFonts w:ascii="Arial" w:eastAsia="Times New Roman" w:hAnsi="Arial" w:cs="Arial"/>
-                <w:color w:val="000000"/>
-              </w:rPr>
-              <w:t>   </w:t>
-            </w:r>
-            <w:proofErr w:type="spellStart"/>
-            <w:r>
-              <w:rPr>
-                <w:rFonts w:ascii="Arial" w:eastAsia="Times New Roman" w:hAnsi="Arial" w:cs="Arial"/>
-                <w:color w:val="000000"/>
-              </w:rPr>
-              <w:t>printf</w:t>
-            </w:r>
-            <w:proofErr w:type="spellEnd"/>
-            <w:r>
-              <w:rPr>
-                <w:rFonts w:ascii="Arial" w:eastAsia="Times New Roman" w:hAnsi="Arial" w:cs="Arial"/>
-                <w:color w:val="000000"/>
-              </w:rPr>
-              <w:t>("%</w:t>
-            </w:r>
-            <w:proofErr w:type="spellStart"/>
-            <w:r>
-              <w:rPr>
-                <w:rFonts w:ascii="Arial" w:eastAsia="Times New Roman" w:hAnsi="Arial" w:cs="Arial"/>
-                <w:color w:val="000000"/>
-              </w:rPr>
-              <w:t>lld</w:t>
-            </w:r>
-            <w:proofErr w:type="spellEnd"/>
-            <w:r>
-              <w:rPr>
-                <w:rFonts w:ascii="Arial" w:eastAsia="Times New Roman" w:hAnsi="Arial" w:cs="Arial"/>
-                <w:color w:val="000000"/>
-              </w:rPr>
-              <w:t xml:space="preserve">\n", (long long) </w:t>
-            </w:r>
-            <w:proofErr w:type="spellStart"/>
-            <w:r>
-              <w:rPr>
-                <w:rFonts w:ascii="Arial" w:eastAsia="Times New Roman" w:hAnsi="Arial" w:cs="Arial"/>
-                <w:color w:val="000000"/>
-              </w:rPr>
-              <w:t>rlim.rlim_max</w:t>
-            </w:r>
-            <w:proofErr w:type="spellEnd"/>
-            <w:r>
-              <w:rPr>
-                <w:rFonts w:ascii="Arial" w:eastAsia="Times New Roman" w:hAnsi="Arial" w:cs="Arial"/>
-                <w:color w:val="000000"/>
-              </w:rPr>
-              <w:t>);</w:t>
-            </w:r>
-          </w:p>
-          <w:p>
-            <w:pPr>
-              <w:rPr>
-                <w:rFonts w:ascii="Times New Roman" w:eastAsia="Times New Roman" w:hAnsi="Times New Roman" w:cs="Times New Roman"/>
-              </w:rPr>
-            </w:pPr>
-            <w:r>
-              <w:rPr>
-                <w:rFonts w:ascii="Arial" w:eastAsia="Times New Roman" w:hAnsi="Arial" w:cs="Arial"/>
-                <w:color w:val="000000"/>
-              </w:rPr>
               <w:t>   return 0;</w:t>
             </w:r>
           </w:p>
@@ -3385,29 +3373,108 @@
                 <w:rFonts w:ascii="Arial" w:eastAsia="Times New Roman" w:hAnsi="Arial" w:cs="Arial"/>
                 <w:color w:val="000000"/>
               </w:rPr>
-              <w:t>frequency/period</w:t>
-            </w:r>
-          </w:p>
-          <w:p>
-            <w:pPr>
-              <w:rPr>
-                <w:rFonts w:ascii="Times New Roman" w:eastAsia="Times New Roman" w:hAnsi="Times New Roman" w:cs="Times New Roman"/>
-              </w:rPr>
-            </w:pPr>
-          </w:p>
-          <w:p>
-            <w:pPr>
-              <w:rPr>
-                <w:rFonts w:ascii="Times New Roman" w:eastAsia="Times New Roman" w:hAnsi="Times New Roman" w:cs="Times New Roman"/>
-              </w:rPr>
-            </w:pPr>
-            <w:r>
-              <w:rPr>
-                <w:rFonts w:ascii="Arial" w:eastAsia="Times New Roman" w:hAnsi="Arial" w:cs="Arial"/>
-                <w:color w:val="000000"/>
-              </w:rPr>
               <w:t>100 ticks per second</w:t>
             </w:r>
+          </w:p>
+          <w:p>
+            <w:pPr>
+              <w:rPr>
+                <w:rFonts w:ascii="Times New Roman" w:eastAsia="Times New Roman" w:hAnsi="Times New Roman" w:cs="Times New Roman"/>
+              </w:rPr>
+            </w:pPr>
+          </w:p>
+          <w:p>
+            <w:pPr>
+              <w:rPr>
+                <w:rFonts w:ascii="Times New Roman" w:eastAsia="Times New Roman" w:hAnsi="Times New Roman" w:cs="Times New Roman"/>
+              </w:rPr>
+            </w:pPr>
+            <w:r>
+              <w:rPr>
+                <w:rFonts w:ascii="Arial" w:eastAsia="Times New Roman" w:hAnsi="Arial" w:cs="Arial"/>
+                <w:color w:val="000000"/>
+              </w:rPr>
+              <w:t>Conversion:</w:t>
+            </w:r>
+          </w:p>
+          <w:p>
+            <w:pPr>
+              <w:rPr>
+                <w:rFonts w:ascii="Times New Roman" w:eastAsia="Times New Roman" w:hAnsi="Times New Roman" w:cs="Times New Roman"/>
+              </w:rPr>
+            </w:pPr>
+          </w:p>
+          <w:p>
+            <w:pPr>
+              <w:rPr>
+                <w:rFonts w:ascii="Times New Roman" w:eastAsia="Times New Roman" w:hAnsi="Times New Roman" w:cs="Times New Roman"/>
+              </w:rPr>
+            </w:pPr>
+            <w:r>
+              <w:rPr>
+                <w:rFonts w:ascii="Arial" w:eastAsia="Times New Roman" w:hAnsi="Arial" w:cs="Arial"/>
+                <w:color w:val="000000"/>
+              </w:rPr>
+              <w:t>100t/1s</w:t>
+            </w:r>
+          </w:p>
+          <w:p>
+            <w:pPr>
+              <w:rPr>
+                <w:rFonts w:ascii="Times New Roman" w:eastAsia="Times New Roman" w:hAnsi="Times New Roman" w:cs="Times New Roman"/>
+              </w:rPr>
+            </w:pPr>
+            <w:r>
+              <w:rPr>
+                <w:rFonts w:ascii="Arial" w:eastAsia="Times New Roman" w:hAnsi="Arial" w:cs="Arial"/>
+                <w:color w:val="000000"/>
+              </w:rPr>
+              <w:t>1s/1000ms</w:t>
+            </w:r>
+          </w:p>
+          <w:p>
+            <w:pPr>
+              <w:rPr>
+                <w:rFonts w:ascii="Times New Roman" w:eastAsia="Times New Roman" w:hAnsi="Times New Roman" w:cs="Times New Roman"/>
+              </w:rPr>
+            </w:pPr>
+            <w:r>
+              <w:rPr>
+                <w:rFonts w:ascii="Arial" w:eastAsia="Times New Roman" w:hAnsi="Arial" w:cs="Arial"/>
+                <w:color w:val="000000"/>
+              </w:rPr>
+              <w:t>= .1t/</w:t>
+            </w:r>
+            <w:proofErr w:type="spellStart"/>
+            <w:r>
+              <w:rPr>
+                <w:rFonts w:ascii="Arial" w:eastAsia="Times New Roman" w:hAnsi="Arial" w:cs="Arial"/>
+                <w:color w:val="000000"/>
+              </w:rPr>
+              <w:t>ms</w:t>
+            </w:r>
+            <w:proofErr w:type="spellEnd"/>
+          </w:p>
+          <w:p>
+            <w:pPr>
+              <w:rPr>
+                <w:rFonts w:ascii="Times New Roman" w:eastAsia="Times New Roman" w:hAnsi="Times New Roman" w:cs="Times New Roman"/>
+              </w:rPr>
+            </w:pPr>
+            <w:r>
+              <w:rPr>
+                <w:rFonts w:ascii="Arial" w:eastAsia="Times New Roman" w:hAnsi="Arial" w:cs="Arial"/>
+                <w:color w:val="000000"/>
+              </w:rPr>
+              <w:t>= .9ms between ticks</w:t>
+            </w:r>
+          </w:p>
+          <w:p>
+            <w:pPr>
+              <w:rPr>
+                <w:rFonts w:ascii="Times New Roman" w:eastAsia="Times New Roman" w:hAnsi="Times New Roman" w:cs="Times New Roman"/>
+              </w:rPr>
+            </w:pPr>
           </w:p>
         </w:tc>
         <w:tc>
@@ -3439,23 +3506,21 @@
                 <w:rFonts w:ascii="Arial" w:eastAsia="Times New Roman" w:hAnsi="Arial" w:cs="Arial"/>
                 <w:color w:val="000000"/>
               </w:rPr>
-              <w:t xml:space="preserve">Used EOS Linux </w:t>
-            </w:r>
-            <w:proofErr w:type="spellStart"/>
-            <w:r>
-              <w:rPr>
-                <w:rFonts w:ascii="Arial" w:eastAsia="Times New Roman" w:hAnsi="Arial" w:cs="Arial"/>
-                <w:color w:val="000000"/>
-              </w:rPr>
-              <w:t>machine;created</w:t>
-            </w:r>
-            <w:proofErr w:type="spellEnd"/>
-            <w:r>
-              <w:rPr>
-                <w:rFonts w:ascii="Arial" w:eastAsia="Times New Roman" w:hAnsi="Arial" w:cs="Arial"/>
-                <w:color w:val="000000"/>
-              </w:rPr>
-              <w:t xml:space="preserve"> small program:</w:t>
+              <w:t>Used EOS Linux machine;</w:t>
+            </w:r>
+            <w:r>
+              <w:rPr>
+                <w:rFonts w:ascii="Arial" w:eastAsia="Times New Roman" w:hAnsi="Arial" w:cs="Arial"/>
+                <w:color w:val="000000"/>
+              </w:rPr>
+              <w:t xml:space="preserve"> </w:t>
+            </w:r>
+            <w:r>
+              <w:rPr>
+                <w:rFonts w:ascii="Arial" w:eastAsia="Times New Roman" w:hAnsi="Arial" w:cs="Arial"/>
+                <w:color w:val="000000"/>
+              </w:rPr>
+              <w:t>created small program:</w:t>
             </w:r>
           </w:p>
           <w:p>
@@ -6375,7 +6440,7 @@
 </file>
 
 <file path=customXml/itemProps1.xml><?xml version="1.0" encoding="utf-8"?>
-<ds:datastoreItem xmlns:ds="http://schemas.openxmlformats.org/officeDocument/2006/customXml" ds:itemID="{B5A2FECB-E725-4A53-B0D2-583BEF6C4016}">
+<ds:datastoreItem xmlns:ds="http://schemas.openxmlformats.org/officeDocument/2006/customXml" ds:itemID="{3DDA2712-8C59-4FC7-B538-DA39F15588F0}">
   <ds:schemaRefs>
     <ds:schemaRef ds:uri="http://schemas.openxmlformats.org/officeDocument/2006/bibliography"/>
   </ds:schemaRefs>

</xml_diff>